<commit_message>
Fix sdd e gestione dati persistenti
cambiamento del servizio in GEstione storia e aggiustamenti al er
</commit_message>
<xml_diff>
--- a/InternalWorkProduct/InizioSDD.docx
+++ b/InternalWorkProduct/InizioSDD.docx
@@ -595,17 +595,7 @@
           <w:b/>
           <w:sz w:val="72"/>
         </w:rPr>
-        <w:t>SY</w:t>
-      </w:r>
-      <w:bookmarkStart w:id="0" w:name="_GoBack"/>
-      <w:bookmarkEnd w:id="0"/>
-      <w:r>
-        <w:rPr>
-          <w:rFonts w:ascii="Century Gothic" w:hAnsi="Century Gothic"/>
-          <w:b/>
-          <w:sz w:val="72"/>
-        </w:rPr>
-        <w:t>STEM DESIGN DOCUMENT</w:t>
+        <w:t>SYSTEM DESIGN DOCUMENT</w:t>
       </w:r>
       <w:r>
         <w:rPr>
@@ -2750,7 +2740,7 @@
           <w:szCs w:val="36"/>
         </w:rPr>
       </w:pPr>
-      <w:bookmarkStart w:id="1" w:name="_Toc534285054"/>
+      <w:bookmarkStart w:id="0" w:name="_Toc534285054"/>
       <w:r>
         <w:rPr>
           <w:rFonts w:ascii="Century Gothic" w:hAnsi="Century Gothic"/>
@@ -2760,7 +2750,7 @@
         </w:rPr>
         <w:t>Introduzione</w:t>
       </w:r>
-      <w:bookmarkEnd w:id="1"/>
+      <w:bookmarkEnd w:id="0"/>
     </w:p>
     <w:p/>
     <w:p>
@@ -2898,7 +2888,7 @@
           <w:szCs w:val="36"/>
         </w:rPr>
       </w:pPr>
-      <w:bookmarkStart w:id="2" w:name="_Toc534285055"/>
+      <w:bookmarkStart w:id="1" w:name="_Toc534285055"/>
       <w:r>
         <w:rPr>
           <w:rFonts w:ascii="Century Gothic" w:hAnsi="Century Gothic"/>
@@ -2909,7 +2899,7 @@
         </w:rPr>
         <w:t>1.2 Obiettivi di design</w:t>
       </w:r>
-      <w:bookmarkEnd w:id="2"/>
+      <w:bookmarkEnd w:id="1"/>
     </w:p>
     <w:p>
       <w:pPr>
@@ -3071,7 +3061,7 @@
           <w:szCs w:val="36"/>
         </w:rPr>
       </w:pPr>
-      <w:bookmarkStart w:id="3" w:name="_Toc534285056"/>
+      <w:bookmarkStart w:id="2" w:name="_Toc534285056"/>
       <w:r>
         <w:rPr>
           <w:rFonts w:ascii="Century Gothic" w:hAnsi="Century Gothic"/>
@@ -3083,7 +3073,7 @@
         <w:lastRenderedPageBreak/>
         <w:t>1.2.1 Criteri di performance</w:t>
       </w:r>
-      <w:bookmarkEnd w:id="3"/>
+      <w:bookmarkEnd w:id="2"/>
     </w:p>
     <w:p>
       <w:pPr>
@@ -3733,7 +3723,7 @@
         </w:rPr>
         <w:br/>
       </w:r>
-      <w:bookmarkStart w:id="4" w:name="_Toc534285057"/>
+      <w:bookmarkStart w:id="3" w:name="_Toc534285057"/>
       <w:r>
         <w:rPr>
           <w:rFonts w:ascii="Century Gothic" w:hAnsi="Century Gothic"/>
@@ -3744,7 +3734,7 @@
         </w:rPr>
         <w:t>1.2.2 Criteri di affidabilità</w:t>
       </w:r>
-      <w:bookmarkEnd w:id="4"/>
+      <w:bookmarkEnd w:id="3"/>
     </w:p>
     <w:p/>
     <w:tbl>
@@ -4333,7 +4323,7 @@
           <w:szCs w:val="20"/>
         </w:rPr>
       </w:pPr>
-      <w:bookmarkStart w:id="5" w:name="_Toc534285058"/>
+      <w:bookmarkStart w:id="4" w:name="_Toc534285058"/>
       <w:r>
         <w:rPr>
           <w:rFonts w:ascii="Century Gothic" w:hAnsi="Century Gothic"/>
@@ -4345,7 +4335,7 @@
         <w:lastRenderedPageBreak/>
         <w:t>1.2.3 Criteri di manutenzione</w:t>
       </w:r>
-      <w:bookmarkEnd w:id="5"/>
+      <w:bookmarkEnd w:id="4"/>
     </w:p>
     <w:p>
       <w:pPr>
@@ -4855,7 +4845,7 @@
           <w:szCs w:val="36"/>
         </w:rPr>
       </w:pPr>
-      <w:bookmarkStart w:id="6" w:name="_Toc534285059"/>
+      <w:bookmarkStart w:id="5" w:name="_Toc534285059"/>
       <w:r>
         <w:rPr>
           <w:rFonts w:ascii="Century Gothic" w:hAnsi="Century Gothic"/>
@@ -4876,7 +4866,7 @@
         </w:rPr>
         <w:t>Criteri per l’utente Finale</w:t>
       </w:r>
-      <w:bookmarkEnd w:id="6"/>
+      <w:bookmarkEnd w:id="5"/>
     </w:p>
     <w:p/>
     <w:tbl>
@@ -5008,7 +4998,7 @@
           <w:szCs w:val="36"/>
         </w:rPr>
       </w:pPr>
-      <w:bookmarkStart w:id="7" w:name="_Toc534285060"/>
+      <w:bookmarkStart w:id="6" w:name="_Toc534285060"/>
       <w:r>
         <w:rPr>
           <w:rFonts w:ascii="Century Gothic" w:hAnsi="Century Gothic"/>
@@ -5019,7 +5009,7 @@
         </w:rPr>
         <w:t>1.3 Glossario</w:t>
       </w:r>
-      <w:bookmarkEnd w:id="7"/>
+      <w:bookmarkEnd w:id="6"/>
     </w:p>
     <w:p>
       <w:pPr>
@@ -5042,7 +5032,7 @@
           <w:szCs w:val="36"/>
         </w:rPr>
       </w:pPr>
-      <w:bookmarkStart w:id="8" w:name="_Toc534285061"/>
+      <w:bookmarkStart w:id="7" w:name="_Toc534285061"/>
       <w:r>
         <w:rPr>
           <w:rFonts w:ascii="Century Gothic" w:hAnsi="Century Gothic"/>
@@ -5053,7 +5043,7 @@
         </w:rPr>
         <w:t>1.4 Riferimenti</w:t>
       </w:r>
-      <w:bookmarkEnd w:id="8"/>
+      <w:bookmarkEnd w:id="7"/>
     </w:p>
     <w:p>
       <w:pPr>
@@ -5080,7 +5070,7 @@
           <w:szCs w:val="36"/>
         </w:rPr>
       </w:pPr>
-      <w:bookmarkStart w:id="9" w:name="_Toc534285062"/>
+      <w:bookmarkStart w:id="8" w:name="_Toc534285062"/>
       <w:r>
         <w:rPr>
           <w:rFonts w:ascii="Century Gothic" w:hAnsi="Century Gothic"/>
@@ -5090,7 +5080,7 @@
         </w:rPr>
         <w:t>Panoramica</w:t>
       </w:r>
-      <w:bookmarkEnd w:id="9"/>
+      <w:bookmarkEnd w:id="8"/>
     </w:p>
     <w:p>
       <w:pPr>
@@ -5450,7 +5440,7 @@
         </w:rPr>
         <w:t xml:space="preserve"> </w:t>
       </w:r>
-      <w:bookmarkStart w:id="10" w:name="_Toc534285063"/>
+      <w:bookmarkStart w:id="9" w:name="_Toc534285063"/>
       <w:r>
         <w:rPr>
           <w:rFonts w:ascii="Century Gothic" w:hAnsi="Century Gothic"/>
@@ -5460,7 +5450,7 @@
         </w:rPr>
         <w:t>Architettura del Software Corrente</w:t>
       </w:r>
-      <w:bookmarkEnd w:id="10"/>
+      <w:bookmarkEnd w:id="9"/>
     </w:p>
     <w:p>
       <w:pPr>
@@ -5511,7 +5501,7 @@
           <w:szCs w:val="36"/>
         </w:rPr>
       </w:pPr>
-      <w:bookmarkStart w:id="11" w:name="_Toc534285064"/>
+      <w:bookmarkStart w:id="10" w:name="_Toc534285064"/>
       <w:r>
         <w:rPr>
           <w:rFonts w:ascii="Century Gothic" w:hAnsi="Century Gothic"/>
@@ -5531,7 +5521,7 @@
         </w:rPr>
         <w:t xml:space="preserve"> del Sistema Proposto</w:t>
       </w:r>
-      <w:bookmarkEnd w:id="11"/>
+      <w:bookmarkEnd w:id="10"/>
     </w:p>
     <w:p>
       <w:pPr>
@@ -5560,7 +5550,7 @@
           <w:szCs w:val="36"/>
         </w:rPr>
       </w:pPr>
-      <w:bookmarkStart w:id="12" w:name="_Toc534285065"/>
+      <w:bookmarkStart w:id="11" w:name="_Toc534285065"/>
       <w:r>
         <w:rPr>
           <w:rFonts w:ascii="Century Gothic" w:hAnsi="Century Gothic"/>
@@ -5570,7 +5560,7 @@
         </w:rPr>
         <w:t>Panoramica</w:t>
       </w:r>
-      <w:bookmarkEnd w:id="12"/>
+      <w:bookmarkEnd w:id="11"/>
     </w:p>
     <w:p>
       <w:pPr>
@@ -6366,7 +6356,7 @@
           <w:szCs w:val="36"/>
         </w:rPr>
       </w:pPr>
-      <w:bookmarkStart w:id="13" w:name="_Toc534285066"/>
+      <w:bookmarkStart w:id="12" w:name="_Toc534285066"/>
       <w:r>
         <w:rPr>
           <w:rFonts w:ascii="Century Gothic" w:hAnsi="Century Gothic"/>
@@ -6376,7 +6366,7 @@
         </w:rPr>
         <w:t>Decomposizione del sistema</w:t>
       </w:r>
-      <w:bookmarkEnd w:id="13"/>
+      <w:bookmarkEnd w:id="12"/>
     </w:p>
     <w:p>
       <w:pPr>
@@ -7604,7 +7594,7 @@
           <w:szCs w:val="36"/>
         </w:rPr>
       </w:pPr>
-      <w:bookmarkStart w:id="14" w:name="_Toc534285067"/>
+      <w:bookmarkStart w:id="13" w:name="_Toc534285067"/>
       <w:r>
         <w:rPr>
           <w:rFonts w:ascii="Century Gothic" w:hAnsi="Century Gothic"/>
@@ -7614,7 +7604,7 @@
         </w:rPr>
         <w:t>Mapping Hardware/Software</w:t>
       </w:r>
-      <w:bookmarkEnd w:id="14"/>
+      <w:bookmarkEnd w:id="13"/>
     </w:p>
     <w:p>
       <w:pPr>
@@ -7836,7 +7826,25 @@
           <w:sz w:val="20"/>
           <w:szCs w:val="36"/>
         </w:rPr>
-        <w:t>, il view è preposto alla visualizzazione della pagina HTML tramite JSP.</w:t>
+        <w:t xml:space="preserve">, il </w:t>
+      </w:r>
+      <w:proofErr w:type="spellStart"/>
+      <w:r>
+        <w:rPr>
+          <w:rFonts w:ascii="Century Gothic" w:hAnsi="Century Gothic"/>
+          <w:sz w:val="20"/>
+          <w:szCs w:val="36"/>
+        </w:rPr>
+        <w:t>view</w:t>
+      </w:r>
+      <w:proofErr w:type="spellEnd"/>
+      <w:r>
+        <w:rPr>
+          <w:rFonts w:ascii="Century Gothic" w:hAnsi="Century Gothic"/>
+          <w:sz w:val="20"/>
+          <w:szCs w:val="36"/>
+        </w:rPr>
+        <w:t xml:space="preserve"> è preposto alla visualizzazione della pagina HTML tramite JSP.</w:t>
       </w:r>
     </w:p>
     <w:p>
@@ -8085,7 +8093,7 @@
           <w:szCs w:val="36"/>
         </w:rPr>
       </w:pPr>
-      <w:bookmarkStart w:id="15" w:name="_Toc534285068"/>
+      <w:bookmarkStart w:id="14" w:name="_Toc534285068"/>
       <w:r>
         <w:rPr>
           <w:rFonts w:ascii="Century Gothic" w:hAnsi="Century Gothic"/>
@@ -8096,7 +8104,39 @@
         <w:lastRenderedPageBreak/>
         <w:t>Gestione dei dati persistenti</w:t>
       </w:r>
-      <w:bookmarkEnd w:id="15"/>
+      <w:bookmarkEnd w:id="14"/>
+    </w:p>
+    <w:p>
+      <w:pPr>
+        <w:pStyle w:val="Paragrafoelenco"/>
+        <w:ind w:left="1440"/>
+        <w:outlineLvl w:val="1"/>
+        <w:rPr>
+          <w:rFonts w:ascii="Century Gothic" w:hAnsi="Century Gothic"/>
+          <w:sz w:val="20"/>
+          <w:szCs w:val="20"/>
+        </w:rPr>
+      </w:pPr>
+      <w:r>
+        <w:rPr>
+          <w:rFonts w:ascii="Century Gothic" w:hAnsi="Century Gothic"/>
+          <w:sz w:val="20"/>
+          <w:szCs w:val="20"/>
+        </w:rPr>
+        <w:t>Si rimanda la gestione dei dati persistenti al documento allegato: “SDD – Gestione dei dati persistenti</w:t>
+      </w:r>
+    </w:p>
+    <w:p>
+      <w:pPr>
+        <w:pStyle w:val="Paragrafoelenco"/>
+        <w:ind w:left="1440"/>
+        <w:outlineLvl w:val="1"/>
+        <w:rPr>
+          <w:rFonts w:ascii="Century Gothic" w:hAnsi="Century Gothic"/>
+          <w:sz w:val="20"/>
+          <w:szCs w:val="20"/>
+        </w:rPr>
+      </w:pPr>
     </w:p>
     <w:p>
       <w:pPr>
@@ -8113,7 +8153,7 @@
           <w:szCs w:val="36"/>
         </w:rPr>
       </w:pPr>
-      <w:bookmarkStart w:id="16" w:name="_Toc534285069"/>
+      <w:bookmarkStart w:id="15" w:name="_Toc534285069"/>
       <w:r>
         <w:rPr>
           <w:rFonts w:ascii="Century Gothic" w:hAnsi="Century Gothic"/>
@@ -8123,7 +8163,7 @@
         </w:rPr>
         <w:t>Controllo degli accessi e della sicurezza</w:t>
       </w:r>
-      <w:bookmarkEnd w:id="16"/>
+      <w:bookmarkEnd w:id="15"/>
     </w:p>
     <w:p>
       <w:pPr>
@@ -9592,7 +9632,7 @@
           <w:szCs w:val="36"/>
         </w:rPr>
       </w:pPr>
-      <w:bookmarkStart w:id="17" w:name="_Toc534285070"/>
+      <w:bookmarkStart w:id="16" w:name="_Toc534285070"/>
       <w:r>
         <w:rPr>
           <w:rFonts w:ascii="Century Gothic" w:hAnsi="Century Gothic"/>
@@ -9602,7 +9642,7 @@
         </w:rPr>
         <w:t>Controllo del software globale</w:t>
       </w:r>
-      <w:bookmarkEnd w:id="17"/>
+      <w:bookmarkEnd w:id="16"/>
     </w:p>
     <w:p>
       <w:pPr>
@@ -9611,12 +9651,16 @@
         <w:rPr>
           <w:rFonts w:ascii="Century Gothic" w:hAnsi="Century Gothic"/>
           <w:color w:val="000000"/>
+          <w:sz w:val="20"/>
+          <w:szCs w:val="20"/>
         </w:rPr>
       </w:pPr>
       <w:r>
         <w:rPr>
           <w:rFonts w:ascii="Century Gothic" w:hAnsi="Century Gothic"/>
           <w:color w:val="000000"/>
+          <w:sz w:val="20"/>
+          <w:szCs w:val="20"/>
         </w:rPr>
         <w:t xml:space="preserve">Il controllo del flusso software viene gestito da </w:t>
       </w:r>
@@ -9625,6 +9669,8 @@
         <w:rPr>
           <w:rFonts w:ascii="Century Gothic" w:hAnsi="Century Gothic"/>
           <w:color w:val="000000"/>
+          <w:sz w:val="20"/>
+          <w:szCs w:val="20"/>
         </w:rPr>
         <w:t>Servlet</w:t>
       </w:r>
@@ -9633,57 +9679,10 @@
         <w:rPr>
           <w:rFonts w:ascii="Century Gothic" w:hAnsi="Century Gothic"/>
           <w:color w:val="000000"/>
-        </w:rPr>
-        <w:t xml:space="preserve">/Filter </w:t>
-      </w:r>
-      <w:r>
-        <w:rPr>
-          <w:rFonts w:ascii="Century Gothic" w:hAnsi="Century Gothic"/>
-          <w:color w:val="000000"/>
-        </w:rPr>
-        <w:t>che interagendo con il client, il quale</w:t>
-      </w:r>
-      <w:r>
-        <w:rPr>
-          <w:rFonts w:ascii="Century Gothic" w:hAnsi="Century Gothic"/>
-          <w:color w:val="000000"/>
-        </w:rPr>
-        <w:t xml:space="preserve"> </w:t>
-      </w:r>
-      <w:r>
-        <w:rPr>
-          <w:rFonts w:ascii="Century Gothic" w:hAnsi="Century Gothic"/>
-          <w:color w:val="000000"/>
-        </w:rPr>
-        <w:t>si interfaccia tramite un web browser, svolgono le varie operazioni. Il server smista ogni nuova</w:t>
-      </w:r>
-      <w:r>
-        <w:rPr>
-          <w:rFonts w:ascii="Century Gothic" w:hAnsi="Century Gothic"/>
-          <w:color w:val="000000"/>
-        </w:rPr>
-        <w:t xml:space="preserve"> </w:t>
-      </w:r>
-      <w:r>
-        <w:rPr>
-          <w:rFonts w:ascii="Century Gothic" w:hAnsi="Century Gothic"/>
-          <w:color w:val="000000"/>
-        </w:rPr>
-        <w:t xml:space="preserve">richiesta alla classe </w:t>
-      </w:r>
-      <w:r>
-        <w:rPr>
-          <w:rFonts w:ascii="Century Gothic" w:hAnsi="Century Gothic"/>
-          <w:color w:val="000000"/>
-        </w:rPr>
-        <w:t>java</w:t>
-      </w:r>
-      <w:r>
-        <w:rPr>
-          <w:rFonts w:ascii="Century Gothic" w:hAnsi="Century Gothic"/>
-          <w:color w:val="000000"/>
-        </w:rPr>
-        <w:t xml:space="preserve"> adeguata, inoltrando poi la risposta al client.</w:t>
+          <w:sz w:val="20"/>
+          <w:szCs w:val="20"/>
+        </w:rPr>
+        <w:t>/Filter che interagendo con il client, il quale si interfaccia tramite un web browser, svolgono le varie operazioni. Il server smista ogni nuova richiesta alla classe java adeguata, inoltrando poi la risposta al client.</w:t>
       </w:r>
     </w:p>
     <w:p>
@@ -9732,7 +9731,7 @@
           <w:szCs w:val="20"/>
         </w:rPr>
       </w:pPr>
-      <w:bookmarkStart w:id="18" w:name="_Toc534285071"/>
+      <w:bookmarkStart w:id="17" w:name="_Toc534285071"/>
       <w:r>
         <w:rPr>
           <w:rFonts w:ascii="Century Gothic" w:hAnsi="Century Gothic"/>
@@ -9753,7 +9752,7 @@
         </w:rPr>
         <w:t>boundary</w:t>
       </w:r>
-      <w:bookmarkEnd w:id="18"/>
+      <w:bookmarkEnd w:id="17"/>
       <w:proofErr w:type="spellEnd"/>
     </w:p>
     <w:p>
@@ -9797,7 +9796,7 @@
           <w:szCs w:val="20"/>
         </w:rPr>
       </w:pPr>
-      <w:bookmarkStart w:id="19" w:name="_Toc534285072"/>
+      <w:bookmarkStart w:id="18" w:name="_Toc534285072"/>
       <w:r>
         <w:rPr>
           <w:rFonts w:ascii="Century Gothic" w:hAnsi="Century Gothic"/>
@@ -9807,7 +9806,7 @@
         </w:rPr>
         <w:t>Scenari</w:t>
       </w:r>
-      <w:bookmarkEnd w:id="19"/>
+      <w:bookmarkEnd w:id="18"/>
     </w:p>
     <w:p>
       <w:pPr>
@@ -10532,7 +10531,7 @@
           <w:szCs w:val="36"/>
         </w:rPr>
       </w:pPr>
-      <w:bookmarkStart w:id="20" w:name="_Toc534285073"/>
+      <w:bookmarkStart w:id="19" w:name="_Toc534285073"/>
       <w:r>
         <w:rPr>
           <w:rFonts w:ascii="Century Gothic" w:hAnsi="Century Gothic"/>
@@ -10543,7 +10542,7 @@
         <w:lastRenderedPageBreak/>
         <w:t>Casi d’uso</w:t>
       </w:r>
-      <w:bookmarkEnd w:id="20"/>
+      <w:bookmarkEnd w:id="19"/>
     </w:p>
     <w:p>
       <w:pPr>
@@ -11878,7 +11877,7 @@
           <w:szCs w:val="20"/>
         </w:rPr>
       </w:pPr>
-      <w:bookmarkStart w:id="21" w:name="_Toc534285074"/>
+      <w:bookmarkStart w:id="20" w:name="_Toc534285074"/>
       <w:r>
         <w:rPr>
           <w:rFonts w:ascii="Century Gothic" w:hAnsi="Century Gothic"/>
@@ -11888,7 +11887,7 @@
         </w:rPr>
         <w:t>Servizi dei Sottosistemi</w:t>
       </w:r>
-      <w:bookmarkEnd w:id="21"/>
+      <w:bookmarkEnd w:id="20"/>
     </w:p>
     <w:p>
       <w:pPr>
@@ -11916,7 +11915,7 @@
           <w:szCs w:val="20"/>
         </w:rPr>
       </w:pPr>
-      <w:bookmarkStart w:id="22" w:name="_Toc534285075"/>
+      <w:bookmarkStart w:id="21" w:name="_Toc534285075"/>
       <w:r>
         <w:rPr>
           <w:rFonts w:ascii="Century Gothic" w:hAnsi="Century Gothic"/>
@@ -11925,7 +11924,7 @@
         </w:rPr>
         <w:t>Gestione Utenti</w:t>
       </w:r>
-      <w:bookmarkEnd w:id="22"/>
+      <w:bookmarkEnd w:id="21"/>
     </w:p>
     <w:p>
       <w:pPr>
@@ -12527,7 +12526,7 @@
           <w:szCs w:val="20"/>
         </w:rPr>
       </w:pPr>
-      <w:bookmarkStart w:id="23" w:name="_Toc534285076"/>
+      <w:bookmarkStart w:id="22" w:name="_Toc534285076"/>
       <w:r>
         <w:rPr>
           <w:rFonts w:ascii="Century Gothic" w:hAnsi="Century Gothic"/>
@@ -12537,7 +12536,7 @@
         </w:rPr>
         <w:t>Gestione Storia</w:t>
       </w:r>
-      <w:bookmarkEnd w:id="23"/>
+      <w:bookmarkEnd w:id="22"/>
     </w:p>
     <w:p>
       <w:pPr>
@@ -12952,21 +12951,7 @@
               <w:rPr>
                 <w:rFonts w:ascii="Century Gothic" w:hAnsi="Century Gothic"/>
               </w:rPr>
-              <w:t xml:space="preserve"> di invitare </w:t>
-            </w:r>
-            <w:proofErr w:type="spellStart"/>
-            <w:r>
-              <w:rPr>
-                <w:rFonts w:ascii="Century Gothic" w:hAnsi="Century Gothic"/>
-              </w:rPr>
-              <w:t>utentiGiocatori</w:t>
-            </w:r>
-            <w:proofErr w:type="spellEnd"/>
-            <w:r>
-              <w:rPr>
-                <w:rFonts w:ascii="Century Gothic" w:hAnsi="Century Gothic"/>
-              </w:rPr>
-              <w:t xml:space="preserve"> alla loro storia.</w:t>
+              <w:t xml:space="preserve"> di invitare utentiGiocatori alla loro storia.</w:t>
             </w:r>
           </w:p>
           <w:p>
@@ -13133,7 +13118,7 @@
               <w:rPr>
                 <w:rFonts w:ascii="Century Gothic" w:hAnsi="Century Gothic"/>
               </w:rPr>
-              <w:t>Partecipare ad una storia</w:t>
+              <w:t>Gioca</w:t>
             </w:r>
           </w:p>
         </w:tc>
@@ -13154,7 +13139,21 @@
               <w:rPr>
                 <w:rFonts w:ascii="Century Gothic" w:hAnsi="Century Gothic"/>
               </w:rPr>
-              <w:t>Permette ad un utenteGiocatore di partecipare ad una storia.</w:t>
+              <w:t>Permette ad un utenteGiocatore</w:t>
+            </w:r>
+            <w:r>
+              <w:rPr>
+                <w:rFonts w:ascii="Century Gothic" w:hAnsi="Century Gothic"/>
+              </w:rPr>
+              <w:t xml:space="preserve"> di iniziare a giocare</w:t>
+            </w:r>
+            <w:bookmarkStart w:id="23" w:name="_GoBack"/>
+            <w:bookmarkEnd w:id="23"/>
+            <w:r>
+              <w:rPr>
+                <w:rFonts w:ascii="Century Gothic" w:hAnsi="Century Gothic"/>
+              </w:rPr>
+              <w:t>.</w:t>
             </w:r>
           </w:p>
         </w:tc>
@@ -14201,6 +14200,7 @@
         <w:docPartUnique/>
       </w:docPartObj>
     </w:sdtPr>
+    <w:sdtEndPr/>
     <w:sdtContent>
       <w:p>
         <w:pPr>
@@ -18827,7 +18827,7 @@
 </file>
 
 <file path=customXml/itemProps1.xml><?xml version="1.0" encoding="utf-8"?>
-<ds:datastoreItem xmlns:ds="http://schemas.openxmlformats.org/officeDocument/2006/customXml" ds:itemID="{14A33849-2C73-4178-89FB-A6DE268E3070}">
+<ds:datastoreItem xmlns:ds="http://schemas.openxmlformats.org/officeDocument/2006/customXml" ds:itemID="{15B5102C-E7C9-44D2-9C85-C532BF959D15}">
   <ds:schemaRefs>
     <ds:schemaRef ds:uri="http://schemas.openxmlformats.org/officeDocument/2006/bibliography"/>
   </ds:schemaRefs>

</xml_diff>

<commit_message>
fix a SDD e Gestione dei dati Persistenti
cambiato di controllo degli accessi di "partecipa ad una storia" in "gioca", aggiornato la Gestione dei dati persistenti
</commit_message>
<xml_diff>
--- a/InternalWorkProduct/InizioSDD.docx
+++ b/InternalWorkProduct/InizioSDD.docx
@@ -8552,6 +8552,16 @@
             </w:r>
             <w:proofErr w:type="spellEnd"/>
           </w:p>
+          <w:p>
+            <w:pPr>
+              <w:pStyle w:val="Paragrafoelenco"/>
+              <w:ind w:left="0"/>
+              <w:cnfStyle w:val="000000100000" w:firstRow="0" w:lastRow="0" w:firstColumn="0" w:lastColumn="0" w:oddVBand="0" w:evenVBand="0" w:oddHBand="1" w:evenHBand="0" w:firstRowFirstColumn="0" w:firstRowLastColumn="0" w:lastRowFirstColumn="0" w:lastRowLastColumn="0"/>
+              <w:rPr>
+                <w:rFonts w:ascii="Century Gothic" w:hAnsi="Century Gothic"/>
+              </w:rPr>
+            </w:pPr>
+          </w:p>
         </w:tc>
         <w:tc>
           <w:tcPr>
@@ -9170,14 +9180,12 @@
               </w:rPr>
               <w:t xml:space="preserve">✓   </w:t>
             </w:r>
-            <w:proofErr w:type="spellStart"/>
-            <w:r>
-              <w:rPr>
-                <w:rFonts w:ascii="Century Gothic" w:hAnsi="Century Gothic"/>
-              </w:rPr>
-              <w:t>Partecipa_Storia</w:t>
-            </w:r>
-            <w:proofErr w:type="spellEnd"/>
+            <w:r>
+              <w:rPr>
+                <w:rFonts w:ascii="Century Gothic" w:hAnsi="Century Gothic"/>
+              </w:rPr>
+              <w:t>Gioca</w:t>
+            </w:r>
           </w:p>
           <w:p>
             <w:pPr>
@@ -9306,32 +9314,6 @@
               <w:rPr>
                 <w:rFonts w:ascii="Century Gothic" w:hAnsi="Century Gothic"/>
               </w:rPr>
-              <w:t>Consultare_Sessione</w:t>
-            </w:r>
-            <w:proofErr w:type="spellEnd"/>
-          </w:p>
-          <w:p>
-            <w:pPr>
-              <w:pStyle w:val="Paragrafoelenco"/>
-              <w:ind w:left="0"/>
-              <w:cnfStyle w:val="000000000000" w:firstRow="0" w:lastRow="0" w:firstColumn="0" w:lastColumn="0" w:oddVBand="0" w:evenVBand="0" w:oddHBand="0" w:evenHBand="0" w:firstRowFirstColumn="0" w:firstRowLastColumn="0" w:lastRowFirstColumn="0" w:lastRowLastColumn="0"/>
-              <w:rPr>
-                <w:rFonts w:ascii="Century Gothic" w:hAnsi="Century Gothic"/>
-                <w:b/>
-              </w:rPr>
-            </w:pPr>
-            <w:r>
-              <w:rPr>
-                <w:rStyle w:val="unicode"/>
-                <w:rFonts w:ascii="Segoe UI Symbol" w:hAnsi="Segoe UI Symbol" w:cs="Segoe UI Symbol"/>
-              </w:rPr>
-              <w:t xml:space="preserve">✓   </w:t>
-            </w:r>
-            <w:proofErr w:type="spellStart"/>
-            <w:r>
-              <w:rPr>
-                <w:rFonts w:ascii="Century Gothic" w:hAnsi="Century Gothic"/>
-              </w:rPr>
               <w:t>Modifica_Sessione</w:t>
             </w:r>
             <w:proofErr w:type="spellEnd"/>
@@ -9619,6 +9601,37 @@
     </w:p>
     <w:p>
       <w:pPr>
+        <w:rPr>
+          <w:rFonts w:ascii="Century Gothic" w:hAnsi="Century Gothic"/>
+          <w:b/>
+          <w:sz w:val="28"/>
+          <w:szCs w:val="36"/>
+        </w:rPr>
+      </w:pPr>
+      <w:r>
+        <w:rPr>
+          <w:rFonts w:ascii="Century Gothic" w:hAnsi="Century Gothic"/>
+          <w:b/>
+          <w:sz w:val="28"/>
+          <w:szCs w:val="36"/>
+        </w:rPr>
+        <w:br w:type="page"/>
+      </w:r>
+    </w:p>
+    <w:p>
+      <w:pPr>
+        <w:pStyle w:val="Paragrafoelenco"/>
+        <w:ind w:left="1440"/>
+        <w:rPr>
+          <w:rFonts w:ascii="Century Gothic" w:hAnsi="Century Gothic"/>
+          <w:b/>
+          <w:sz w:val="28"/>
+          <w:szCs w:val="36"/>
+        </w:rPr>
+      </w:pPr>
+    </w:p>
+    <w:p>
+      <w:pPr>
         <w:pStyle w:val="Paragrafoelenco"/>
         <w:numPr>
           <w:ilvl w:val="1"/>
@@ -9687,8 +9700,6 @@
     </w:p>
     <w:p>
       <w:pPr>
-        <w:pStyle w:val="Paragrafoelenco"/>
-        <w:ind w:left="1440"/>
         <w:rPr>
           <w:rFonts w:ascii="Century Gothic" w:hAnsi="Century Gothic"/>
           <w:b/>
@@ -9696,25 +9707,8 @@
           <w:szCs w:val="36"/>
         </w:rPr>
       </w:pPr>
-    </w:p>
-    <w:p>
-      <w:pPr>
-        <w:rPr>
-          <w:rFonts w:ascii="Century Gothic" w:hAnsi="Century Gothic"/>
-          <w:b/>
-          <w:sz w:val="28"/>
-          <w:szCs w:val="36"/>
-        </w:rPr>
-      </w:pPr>
-      <w:r>
-        <w:rPr>
-          <w:rFonts w:ascii="Century Gothic" w:hAnsi="Century Gothic"/>
-          <w:b/>
-          <w:sz w:val="28"/>
-          <w:szCs w:val="36"/>
-        </w:rPr>
-        <w:br w:type="page"/>
-      </w:r>
+      <w:bookmarkStart w:id="17" w:name="_GoBack"/>
+      <w:bookmarkEnd w:id="17"/>
     </w:p>
     <w:p>
       <w:pPr>
@@ -9731,7 +9725,7 @@
           <w:szCs w:val="20"/>
         </w:rPr>
       </w:pPr>
-      <w:bookmarkStart w:id="17" w:name="_Toc534285071"/>
+      <w:bookmarkStart w:id="18" w:name="_Toc534285071"/>
       <w:r>
         <w:rPr>
           <w:rFonts w:ascii="Century Gothic" w:hAnsi="Century Gothic"/>
@@ -9739,7 +9733,6 @@
           <w:sz w:val="28"/>
           <w:szCs w:val="36"/>
         </w:rPr>
-        <w:lastRenderedPageBreak/>
         <w:t xml:space="preserve">Condizioni </w:t>
       </w:r>
       <w:proofErr w:type="spellStart"/>
@@ -9752,7 +9745,7 @@
         </w:rPr>
         <w:t>boundary</w:t>
       </w:r>
-      <w:bookmarkEnd w:id="17"/>
+      <w:bookmarkEnd w:id="18"/>
       <w:proofErr w:type="spellEnd"/>
     </w:p>
     <w:p>
@@ -9796,7 +9789,7 @@
           <w:szCs w:val="20"/>
         </w:rPr>
       </w:pPr>
-      <w:bookmarkStart w:id="18" w:name="_Toc534285072"/>
+      <w:bookmarkStart w:id="19" w:name="_Toc534285072"/>
       <w:r>
         <w:rPr>
           <w:rFonts w:ascii="Century Gothic" w:hAnsi="Century Gothic"/>
@@ -9806,7 +9799,7 @@
         </w:rPr>
         <w:t>Scenari</w:t>
       </w:r>
-      <w:bookmarkEnd w:id="18"/>
+      <w:bookmarkEnd w:id="19"/>
     </w:p>
     <w:p>
       <w:pPr>
@@ -10531,7 +10524,7 @@
           <w:szCs w:val="36"/>
         </w:rPr>
       </w:pPr>
-      <w:bookmarkStart w:id="19" w:name="_Toc534285073"/>
+      <w:bookmarkStart w:id="20" w:name="_Toc534285073"/>
       <w:r>
         <w:rPr>
           <w:rFonts w:ascii="Century Gothic" w:hAnsi="Century Gothic"/>
@@ -10542,7 +10535,7 @@
         <w:lastRenderedPageBreak/>
         <w:t>Casi d’uso</w:t>
       </w:r>
-      <w:bookmarkEnd w:id="19"/>
+      <w:bookmarkEnd w:id="20"/>
     </w:p>
     <w:p>
       <w:pPr>
@@ -11877,7 +11870,7 @@
           <w:szCs w:val="20"/>
         </w:rPr>
       </w:pPr>
-      <w:bookmarkStart w:id="20" w:name="_Toc534285074"/>
+      <w:bookmarkStart w:id="21" w:name="_Toc534285074"/>
       <w:r>
         <w:rPr>
           <w:rFonts w:ascii="Century Gothic" w:hAnsi="Century Gothic"/>
@@ -11887,7 +11880,7 @@
         </w:rPr>
         <w:t>Servizi dei Sottosistemi</w:t>
       </w:r>
-      <w:bookmarkEnd w:id="20"/>
+      <w:bookmarkEnd w:id="21"/>
     </w:p>
     <w:p>
       <w:pPr>
@@ -11915,7 +11908,7 @@
           <w:szCs w:val="20"/>
         </w:rPr>
       </w:pPr>
-      <w:bookmarkStart w:id="21" w:name="_Toc534285075"/>
+      <w:bookmarkStart w:id="22" w:name="_Toc534285075"/>
       <w:r>
         <w:rPr>
           <w:rFonts w:ascii="Century Gothic" w:hAnsi="Century Gothic"/>
@@ -11924,7 +11917,7 @@
         </w:rPr>
         <w:t>Gestione Utenti</w:t>
       </w:r>
-      <w:bookmarkEnd w:id="21"/>
+      <w:bookmarkEnd w:id="22"/>
     </w:p>
     <w:p>
       <w:pPr>
@@ -12526,7 +12519,7 @@
           <w:szCs w:val="20"/>
         </w:rPr>
       </w:pPr>
-      <w:bookmarkStart w:id="22" w:name="_Toc534285076"/>
+      <w:bookmarkStart w:id="23" w:name="_Toc534285076"/>
       <w:r>
         <w:rPr>
           <w:rFonts w:ascii="Century Gothic" w:hAnsi="Century Gothic"/>
@@ -12536,7 +12529,7 @@
         </w:rPr>
         <w:t>Gestione Storia</w:t>
       </w:r>
-      <w:bookmarkEnd w:id="22"/>
+      <w:bookmarkEnd w:id="23"/>
     </w:p>
     <w:p>
       <w:pPr>
@@ -13147,8 +13140,6 @@
               </w:rPr>
               <w:t xml:space="preserve"> di iniziare a giocare</w:t>
             </w:r>
-            <w:bookmarkStart w:id="23" w:name="_GoBack"/>
-            <w:bookmarkEnd w:id="23"/>
             <w:r>
               <w:rPr>
                 <w:rFonts w:ascii="Century Gothic" w:hAnsi="Century Gothic"/>
@@ -18827,7 +18818,7 @@
 </file>
 
 <file path=customXml/itemProps1.xml><?xml version="1.0" encoding="utf-8"?>
-<ds:datastoreItem xmlns:ds="http://schemas.openxmlformats.org/officeDocument/2006/customXml" ds:itemID="{15B5102C-E7C9-44D2-9C85-C532BF959D15}">
+<ds:datastoreItem xmlns:ds="http://schemas.openxmlformats.org/officeDocument/2006/customXml" ds:itemID="{24C379F4-EC68-46D7-A019-5B8DA3E7F1DA}">
   <ds:schemaRefs>
     <ds:schemaRef ds:uri="http://schemas.openxmlformats.org/officeDocument/2006/bibliography"/>
   </ds:schemaRefs>

</xml_diff>

<commit_message>
Cambiamenti SDD gestione dei dati persistenti
</commit_message>
<xml_diff>
--- a/InternalWorkProduct/InizioSDD.docx
+++ b/InternalWorkProduct/InizioSDD.docx
@@ -8991,32 +8991,6 @@
               <w:rPr>
                 <w:rFonts w:ascii="Century Gothic" w:hAnsi="Century Gothic"/>
               </w:rPr>
-              <w:t>Crea_KeyWord</w:t>
-            </w:r>
-            <w:proofErr w:type="spellEnd"/>
-          </w:p>
-          <w:p>
-            <w:pPr>
-              <w:pStyle w:val="Paragrafoelenco"/>
-              <w:ind w:left="0"/>
-              <w:cnfStyle w:val="000000100000" w:firstRow="0" w:lastRow="0" w:firstColumn="0" w:lastColumn="0" w:oddVBand="0" w:evenVBand="0" w:oddHBand="1" w:evenHBand="0" w:firstRowFirstColumn="0" w:firstRowLastColumn="0" w:lastRowFirstColumn="0" w:lastRowLastColumn="0"/>
-              <w:rPr>
-                <w:rFonts w:ascii="Century Gothic" w:hAnsi="Century Gothic"/>
-                <w:b/>
-              </w:rPr>
-            </w:pPr>
-            <w:r>
-              <w:rPr>
-                <w:rStyle w:val="unicode"/>
-                <w:rFonts w:ascii="Segoe UI Symbol" w:hAnsi="Segoe UI Symbol" w:cs="Segoe UI Symbol"/>
-              </w:rPr>
-              <w:t xml:space="preserve">✓   </w:t>
-            </w:r>
-            <w:proofErr w:type="spellStart"/>
-            <w:r>
-              <w:rPr>
-                <w:rFonts w:ascii="Century Gothic" w:hAnsi="Century Gothic"/>
-              </w:rPr>
               <w:t>Modifica_Storia</w:t>
             </w:r>
             <w:proofErr w:type="spellEnd"/>
@@ -9340,7 +9314,7 @@
               <w:rPr>
                 <w:rFonts w:ascii="Century Gothic" w:hAnsi="Century Gothic"/>
               </w:rPr>
-              <w:t>Estrae_Carta</w:t>
+              <w:t>Gestione_Mazzo</w:t>
             </w:r>
             <w:proofErr w:type="spellEnd"/>
           </w:p>
@@ -9366,7 +9340,7 @@
               <w:rPr>
                 <w:rFonts w:ascii="Century Gothic" w:hAnsi="Century Gothic"/>
               </w:rPr>
-              <w:t>Consulta_KeyWord</w:t>
+              <w:t>Gestione_Keyword</w:t>
             </w:r>
             <w:proofErr w:type="spellEnd"/>
           </w:p>
@@ -9413,14 +9387,20 @@
               </w:rPr>
               <w:t xml:space="preserve">✓   </w:t>
             </w:r>
-            <w:proofErr w:type="spellStart"/>
-            <w:r>
-              <w:rPr>
-                <w:rFonts w:ascii="Century Gothic" w:hAnsi="Century Gothic"/>
-              </w:rPr>
-              <w:t>Gestione_NPC</w:t>
-            </w:r>
-            <w:proofErr w:type="spellEnd"/>
+            <w:r>
+              <w:rPr>
+                <w:rFonts w:ascii="Century Gothic" w:hAnsi="Century Gothic"/>
+              </w:rPr>
+              <w:t>Gestione_</w:t>
+            </w:r>
+            <w:r>
+              <w:rPr>
+                <w:rFonts w:ascii="Century Gothic" w:hAnsi="Century Gothic"/>
+              </w:rPr>
+              <w:t>Ferite</w:t>
+            </w:r>
+            <w:bookmarkStart w:id="16" w:name="_GoBack"/>
+            <w:bookmarkEnd w:id="16"/>
           </w:p>
           <w:p>
             <w:pPr>
@@ -9510,7 +9490,7 @@
               <w:rPr>
                 <w:rFonts w:ascii="Century Gothic" w:hAnsi="Century Gothic"/>
               </w:rPr>
-              <w:t>Estrae_Carta</w:t>
+              <w:t>Gestione_Mazzo</w:t>
             </w:r>
             <w:proofErr w:type="spellEnd"/>
           </w:p>
@@ -9645,7 +9625,7 @@
           <w:szCs w:val="36"/>
         </w:rPr>
       </w:pPr>
-      <w:bookmarkStart w:id="16" w:name="_Toc534285070"/>
+      <w:bookmarkStart w:id="17" w:name="_Toc534285070"/>
       <w:r>
         <w:rPr>
           <w:rFonts w:ascii="Century Gothic" w:hAnsi="Century Gothic"/>
@@ -9655,7 +9635,7 @@
         </w:rPr>
         <w:t>Controllo del software globale</w:t>
       </w:r>
-      <w:bookmarkEnd w:id="16"/>
+      <w:bookmarkEnd w:id="17"/>
     </w:p>
     <w:p>
       <w:pPr>
@@ -9707,8 +9687,6 @@
           <w:szCs w:val="36"/>
         </w:rPr>
       </w:pPr>
-      <w:bookmarkStart w:id="17" w:name="_GoBack"/>
-      <w:bookmarkEnd w:id="17"/>
     </w:p>
     <w:p>
       <w:pPr>
@@ -14191,7 +14169,6 @@
         <w:docPartUnique/>
       </w:docPartObj>
     </w:sdtPr>
-    <w:sdtEndPr/>
     <w:sdtContent>
       <w:p>
         <w:pPr>
@@ -18818,7 +18795,7 @@
 </file>
 
 <file path=customXml/itemProps1.xml><?xml version="1.0" encoding="utf-8"?>
-<ds:datastoreItem xmlns:ds="http://schemas.openxmlformats.org/officeDocument/2006/customXml" ds:itemID="{24C379F4-EC68-46D7-A019-5B8DA3E7F1DA}">
+<ds:datastoreItem xmlns:ds="http://schemas.openxmlformats.org/officeDocument/2006/customXml" ds:itemID="{76DC15A6-7FF9-49C3-A89A-FBEA3E306CDE}">
   <ds:schemaRefs>
     <ds:schemaRef ds:uri="http://schemas.openxmlformats.org/officeDocument/2006/bibliography"/>
   </ds:schemaRefs>

</xml_diff>